<commit_message>
Updated modeling assumptions, re-created the Teminolgy document and fixed minor typos
</commit_message>
<xml_diff>
--- a/Use Case Model/SystemsEngDevelopmentEnv/SysEngDevEnv_rpy/Documents_Generated/Review_Document_Models_and_Documents/Generated_Review_Documents/Terminology Definitions List.docx
+++ b/Use Case Model/SystemsEngDevelopmentEnv/SysEngDevEnv_rpy/Documents_Generated/Review_Document_Models_and_Documents/Generated_Review_Documents/Terminology Definitions List.docx
@@ -207,7 +207,7 @@
           <w:rFonts w:ascii="Calibri" w:eastAsia="Calibri" w:hAnsi="Calibri" w:cs="Times New Roman"/>
           <w:noProof/>
         </w:rPr>
-        <w:t>April 18, 2015</w:t>
+        <w:t>April 20, 2015</w:t>
       </w:r>
       <w:r>
         <w:rPr>
@@ -252,6 +252,8 @@
         </w:rPr>
         <w:fldChar w:fldCharType="end"/>
       </w:r>
+      <w:bookmarkStart w:id="0" w:name="_GoBack"/>
+      <w:bookmarkEnd w:id="0"/>
     </w:p>
     <w:p>
       <w:pPr>
@@ -352,7 +354,7 @@
           <w:r>
             <w:fldChar w:fldCharType="separate"/>
           </w:r>
-          <w:hyperlink w:anchor="_Toc417131231" w:history="1">
+          <w:hyperlink w:anchor="_Toc417314209" w:history="1">
             <w:r>
               <w:rPr>
                 <w:rStyle w:val="Hyperlink"/>
@@ -393,7 +395,7 @@
                 <w:noProof/>
                 <w:webHidden/>
               </w:rPr>
-              <w:instrText xml:space="preserve"> PAGEREF _Toc417131231 \h </w:instrText>
+              <w:instrText xml:space="preserve"> PAGEREF _Toc417314209 \h </w:instrText>
             </w:r>
             <w:r>
               <w:rPr>
@@ -435,7 +437,7 @@
               <w:noProof/>
             </w:rPr>
           </w:pPr>
-          <w:hyperlink w:anchor="_Toc417131232" w:history="1">
+          <w:hyperlink w:anchor="_Toc417314210" w:history="1">
             <w:r>
               <w:rPr>
                 <w:rStyle w:val="Hyperlink"/>
@@ -476,7 +478,7 @@
                 <w:noProof/>
                 <w:webHidden/>
               </w:rPr>
-              <w:instrText xml:space="preserve"> PAGEREF _Toc417131232 \h </w:instrText>
+              <w:instrText xml:space="preserve"> PAGEREF _Toc417314210 \h </w:instrText>
             </w:r>
             <w:r>
               <w:rPr>
@@ -548,15 +550,12 @@
         <w:fldChar w:fldCharType="begin"/>
       </w:r>
       <w:r>
-        <w:instrText xml:space="preserve"> TOC \h \z \c "Tab</w:instrText>
-      </w:r>
-      <w:r>
-        <w:instrText xml:space="preserve">le" </w:instrText>
+        <w:instrText xml:space="preserve"> TOC \h \z \c "Table" </w:instrText>
       </w:r>
       <w:r>
         <w:fldChar w:fldCharType="separate"/>
       </w:r>
-      <w:hyperlink w:anchor="_Toc417131233" w:history="1">
+      <w:hyperlink w:anchor="_Toc417314211" w:history="1">
         <w:r>
           <w:rPr>
             <w:rStyle w:val="Hyperlink"/>
@@ -583,7 +582,7 @@
             <w:noProof/>
             <w:webHidden/>
           </w:rPr>
-          <w:instrText xml:space="preserve"> PAGEREF _Toc417131233 \h </w:instrText>
+          <w:instrText xml:space="preserve"> PAGEREF _Toc417314211 \h </w:instrText>
         </w:r>
         <w:r>
           <w:rPr>
@@ -640,23 +639,23 @@
         <w:pStyle w:val="Heading1"/>
         <w:numPr>
           <w:ilvl w:val="0"/>
-          <w:numId w:val="6"/>
+          <w:numId w:val="7"/>
         </w:numPr>
       </w:pPr>
-      <w:bookmarkStart w:id="0" w:name="_Toc4"/>
-      <w:bookmarkStart w:id="1" w:name="_Toc417131231"/>
+      <w:bookmarkStart w:id="1" w:name="_Toc1"/>
+      <w:bookmarkStart w:id="2" w:name="_Toc417314209"/>
       <w:r>
         <w:t>Table of Definitions</w:t>
       </w:r>
-      <w:bookmarkEnd w:id="0"/>
       <w:bookmarkEnd w:id="1"/>
+      <w:bookmarkEnd w:id="2"/>
     </w:p>
     <w:p>
       <w:pPr>
         <w:pStyle w:val="Caption"/>
       </w:pPr>
-      <w:bookmarkStart w:id="2" w:name="_Toc5"/>
-      <w:bookmarkStart w:id="3" w:name="_Toc417131233"/>
+      <w:bookmarkStart w:id="3" w:name="_Toc2"/>
+      <w:bookmarkStart w:id="4" w:name="_Toc417314211"/>
       <w:r>
         <w:t xml:space="preserve">Table </w:t>
       </w:r>
@@ -681,8 +680,8 @@
       <w:r>
         <w:t>: Definition of Terms</w:t>
       </w:r>
-      <w:bookmarkEnd w:id="2"/>
       <w:bookmarkEnd w:id="3"/>
+      <w:bookmarkEnd w:id="4"/>
     </w:p>
     <w:tbl>
       <w:tblPr>
@@ -3299,17 +3298,17 @@
         <w:pageBreakBefore/>
         <w:numPr>
           <w:ilvl w:val="0"/>
-          <w:numId w:val="6"/>
+          <w:numId w:val="7"/>
         </w:numPr>
       </w:pPr>
-      <w:bookmarkStart w:id="4" w:name="_Toc6"/>
-      <w:bookmarkStart w:id="5" w:name="_Toc417131232"/>
+      <w:bookmarkStart w:id="5" w:name="_Toc3"/>
+      <w:bookmarkStart w:id="6" w:name="_Toc417314210"/>
       <w:r>
         <w:lastRenderedPageBreak/>
         <w:t>Citations</w:t>
       </w:r>
-      <w:bookmarkEnd w:id="4"/>
       <w:bookmarkEnd w:id="5"/>
+      <w:bookmarkEnd w:id="6"/>
     </w:p>
     <w:p>
       <w:r>
@@ -3364,8 +3363,6 @@
       <w:r>
         <w:t xml:space="preserve"> </w:t>
       </w:r>
-      <w:bookmarkStart w:id="6" w:name="_GoBack"/>
-      <w:bookmarkEnd w:id="6"/>
       <w:r>
         <w:t>2015:  http://en.wikipedia.org/wiki/Safety#Safety_measures</w:t>
       </w:r>
@@ -3375,44 +3372,7 @@
       </w:r>
       <w:r>
         <w:cr/>
-        <w:t xml:space="preserve">8.   </w:t>
-      </w:r>
-      <w:r>
-        <w:rPr>
-          <w:rFonts w:ascii="Calibri" w:hAnsi="Calibri" w:cs="Calibri"/>
-          <w:color w:val="000000"/>
-        </w:rPr>
-        <w:t>8.   Wikipedia. Main Page. Mar 31, 2015.  http://en.</w:t>
-      </w:r>
-      <w:r>
-        <w:rPr>
-          <w:rFonts w:ascii="Calibri" w:hAnsi="Calibri" w:cs="Calibri"/>
-          <w:color w:val="000000"/>
-          <w:u w:val="wave"/>
-        </w:rPr>
-        <w:t>wikipedia</w:t>
-      </w:r>
-      <w:r>
-        <w:rPr>
-          <w:rFonts w:ascii="Calibri" w:hAnsi="Calibri" w:cs="Calibri"/>
-          <w:color w:val="000000"/>
-        </w:rPr>
-        <w:t>.</w:t>
-      </w:r>
-      <w:r>
-        <w:rPr>
-          <w:rFonts w:ascii="Calibri" w:hAnsi="Calibri" w:cs="Calibri"/>
-          <w:color w:val="000000"/>
-          <w:u w:val="wave"/>
-        </w:rPr>
-        <w:t>org</w:t>
-      </w:r>
-      <w:r>
-        <w:rPr>
-          <w:rFonts w:ascii="Calibri" w:hAnsi="Calibri" w:cs="Calibri"/>
-          <w:color w:val="000000"/>
-        </w:rPr>
-        <w:t>/wiki</w:t>
+        <w:t>8.   Wikipedia. Main Page. Mar 31, 2015.  http://en.wikipedia.org/wiki</w:t>
       </w:r>
       <w:r>
         <w:cr/>
@@ -3426,9 +3386,15 @@
       <w:r>
         <w:t>, G.J. and Jones, C. December 27, 2005. Technical Measurement, Version 1.0, Practical Software and Systems Measurement (PSM) and International Council on Systems Engineering (INCOSE). INCOSE-TP-2003-020-01</w:t>
       </w:r>
-      <w:r>
-        <w:t xml:space="preserve"> </w:t>
-      </w:r>
+    </w:p>
+    <w:p>
+      <w:pPr>
+        <w:pStyle w:val="Heading1"/>
+        <w:numPr>
+          <w:ilvl w:val="0"/>
+          <w:numId w:val="0"/>
+        </w:numPr>
+      </w:pPr>
     </w:p>
     <w:sectPr>
       <w:headerReference w:type="default" r:id="rId8"/>
@@ -3978,6 +3944,92 @@
     </w:lvl>
   </w:abstractNum>
   <w:abstractNum w:abstractNumId="4">
+    <w:nsid w:val="632D094F"/>
+    <w:multiLevelType w:val="multilevel"/>
+    <w:tmpl w:val="987A1F8A"/>
+    <w:lvl w:ilvl="0">
+      <w:start w:val="1"/>
+      <w:numFmt w:val="decimal"/>
+      <w:lvlText w:val="%1."/>
+      <w:lvlJc w:val="left"/>
+      <w:pPr>
+        <w:ind w:left="360" w:hanging="360"/>
+      </w:pPr>
+    </w:lvl>
+    <w:lvl w:ilvl="1">
+      <w:start w:val="1"/>
+      <w:numFmt w:val="decimal"/>
+      <w:lvlText w:val="%1.%2."/>
+      <w:lvlJc w:val="left"/>
+      <w:pPr>
+        <w:ind w:left="360" w:hanging="360"/>
+      </w:pPr>
+    </w:lvl>
+    <w:lvl w:ilvl="2">
+      <w:start w:val="1"/>
+      <w:numFmt w:val="decimal"/>
+      <w:lvlText w:val="%1.%2.%3."/>
+      <w:lvlJc w:val="left"/>
+      <w:pPr>
+        <w:ind w:left="360" w:hanging="360"/>
+      </w:pPr>
+    </w:lvl>
+    <w:lvl w:ilvl="3">
+      <w:start w:val="1"/>
+      <w:numFmt w:val="decimal"/>
+      <w:lvlText w:val="%1.%2.%3.%4."/>
+      <w:lvlJc w:val="left"/>
+      <w:pPr>
+        <w:ind w:left="360" w:hanging="360"/>
+      </w:pPr>
+    </w:lvl>
+    <w:lvl w:ilvl="4">
+      <w:start w:val="1"/>
+      <w:numFmt w:val="decimal"/>
+      <w:lvlText w:val="%1.%2.%3.%4.%5."/>
+      <w:lvlJc w:val="left"/>
+      <w:pPr>
+        <w:ind w:left="360" w:hanging="360"/>
+      </w:pPr>
+    </w:lvl>
+    <w:lvl w:ilvl="5">
+      <w:start w:val="1"/>
+      <w:numFmt w:val="decimal"/>
+      <w:lvlText w:val="%1.%2.%3.%4.%5.%6."/>
+      <w:lvlJc w:val="left"/>
+      <w:pPr>
+        <w:ind w:left="360" w:hanging="360"/>
+      </w:pPr>
+    </w:lvl>
+    <w:lvl w:ilvl="6">
+      <w:start w:val="1"/>
+      <w:numFmt w:val="decimal"/>
+      <w:lvlText w:val="%1.%2.%3.%4.%5.%6.%7."/>
+      <w:lvlJc w:val="left"/>
+      <w:pPr>
+        <w:ind w:left="360" w:hanging="360"/>
+      </w:pPr>
+    </w:lvl>
+    <w:lvl w:ilvl="7">
+      <w:start w:val="1"/>
+      <w:numFmt w:val="decimal"/>
+      <w:lvlText w:val="%1.%2.%3.%4.%5.%6.%7.%8."/>
+      <w:lvlJc w:val="left"/>
+      <w:pPr>
+        <w:ind w:left="360" w:hanging="360"/>
+      </w:pPr>
+    </w:lvl>
+    <w:lvl w:ilvl="8">
+      <w:start w:val="1"/>
+      <w:numFmt w:val="decimal"/>
+      <w:lvlText w:val="%1.%2.%3.%4.%5.%6.%7.%8.%9."/>
+      <w:lvlJc w:val="left"/>
+      <w:pPr>
+        <w:ind w:left="360" w:hanging="360"/>
+      </w:pPr>
+    </w:lvl>
+  </w:abstractNum>
+  <w:abstractNum w:abstractNumId="5">
     <w:nsid w:val="66506494"/>
     <w:multiLevelType w:val="hybridMultilevel"/>
     <w:tmpl w:val="92309FEC"/>
@@ -4063,7 +4115,7 @@
       </w:pPr>
     </w:lvl>
   </w:abstractNum>
-  <w:abstractNum w:abstractNumId="5">
+  <w:abstractNum w:abstractNumId="6">
     <w:nsid w:val="6B95039B"/>
     <w:multiLevelType w:val="multilevel"/>
     <w:tmpl w:val="1DF215AC"/>
@@ -4189,19 +4241,22 @@
     <w:abstractNumId w:val="1"/>
   </w:num>
   <w:num w:numId="2">
-    <w:abstractNumId w:val="5"/>
+    <w:abstractNumId w:val="6"/>
   </w:num>
   <w:num w:numId="3">
     <w:abstractNumId w:val="3"/>
   </w:num>
   <w:num w:numId="4">
-    <w:abstractNumId w:val="4"/>
+    <w:abstractNumId w:val="5"/>
   </w:num>
   <w:num w:numId="5">
     <w:abstractNumId w:val="2"/>
   </w:num>
   <w:num w:numId="6">
     <w:abstractNumId w:val="0"/>
+  </w:num>
+  <w:num w:numId="7">
+    <w:abstractNumId w:val="4"/>
   </w:num>
 </w:numbering>
 </file>
@@ -5632,6 +5687,7 @@
     <w:rsid w:val="00555484"/>
     <w:rsid w:val="005C1AB5"/>
     <w:rsid w:val="005E0DE9"/>
+    <w:rsid w:val="005F6F9E"/>
     <w:rsid w:val="007D78CB"/>
     <w:rsid w:val="00B40EE3"/>
     <w:rsid w:val="00CB6E1A"/>
@@ -6375,7 +6431,7 @@
 </file>
 
 <file path=customXml/itemProps1.xml><?xml version="1.0" encoding="utf-8"?>
-<ds:datastoreItem xmlns:ds="http://schemas.openxmlformats.org/officeDocument/2006/customXml" ds:itemID="{F236F7E4-1690-4020-9FC7-669F93841C8F}">
+<ds:datastoreItem xmlns:ds="http://schemas.openxmlformats.org/officeDocument/2006/customXml" ds:itemID="{CC39A579-8CF2-4EE7-AC96-0D8FCC9A7DA0}">
   <ds:schemaRefs>
     <ds:schemaRef ds:uri="http://schemas.openxmlformats.org/officeDocument/2006/bibliography"/>
   </ds:schemaRefs>

</xml_diff>